<commit_message>
Se agregan enlaces a repositorio remoto en el archivo pdf.
</commit_message>
<xml_diff>
--- a/TP-II-CorderoMarina-ProgramacionEstructurada.docx
+++ b/TP-II-CorderoMarina-ProgramacionEstructurada.docx
@@ -88,9 +88,9 @@
           <w:noProof/>
         </w:rPr>
         <w:drawing>
-          <wp:inline distT="0" distB="0" distL="0" distR="0" wp14:anchorId="3BC8A194" wp14:editId="75547CEA">
-            <wp:extent cx="5322897" cy="4640580"/>
-            <wp:effectExtent l="0" t="0" r="0" b="7620"/>
+          <wp:inline distT="0" distB="0" distL="0" distR="0" wp14:anchorId="3BC8A194" wp14:editId="10869D5A">
+            <wp:extent cx="4732020" cy="4125445"/>
+            <wp:effectExtent l="0" t="0" r="0" b="8890"/>
             <wp:docPr id="1800276707" name="Imagen 1"/>
             <wp:cNvGraphicFramePr>
               <a:graphicFrameLocks xmlns:a="http://schemas.openxmlformats.org/drawingml/2006/main" noChangeAspect="1"/>
@@ -111,7 +111,7 @@
                   <pic:spPr>
                     <a:xfrm>
                       <a:off x="0" y="0"/>
-                      <a:ext cx="5327863" cy="4644910"/>
+                      <a:ext cx="4737933" cy="4130600"/>
                     </a:xfrm>
                     <a:prstGeom prst="rect">
                       <a:avLst/>
@@ -138,9 +138,9 @@
           <w:noProof/>
         </w:rPr>
         <w:drawing>
-          <wp:inline distT="0" distB="0" distL="0" distR="0" wp14:anchorId="2EFD2ADA" wp14:editId="01DD5D90">
-            <wp:extent cx="5175250" cy="1239056"/>
-            <wp:effectExtent l="0" t="0" r="6350" b="0"/>
+          <wp:inline distT="0" distB="0" distL="0" distR="0" wp14:anchorId="2EFD2ADA" wp14:editId="6530D141">
+            <wp:extent cx="4709160" cy="1127465"/>
+            <wp:effectExtent l="0" t="0" r="0" b="0"/>
             <wp:docPr id="832947325" name="Imagen 1"/>
             <wp:cNvGraphicFramePr>
               <a:graphicFrameLocks xmlns:a="http://schemas.openxmlformats.org/drawingml/2006/main" noChangeAspect="1"/>
@@ -161,7 +161,7 @@
                   <pic:spPr>
                     <a:xfrm>
                       <a:off x="0" y="0"/>
-                      <a:ext cx="5180438" cy="1240298"/>
+                      <a:ext cx="4726524" cy="1131622"/>
                     </a:xfrm>
                     <a:prstGeom prst="rect">
                       <a:avLst/>
@@ -204,6 +204,31 @@
         </w:rPr>
         <w:t xml:space="preserve">: </w:t>
       </w:r>
+      <w:hyperlink r:id="rId9" w:history="1">
+        <w:r>
+          <w:rPr>
+            <w:rStyle w:val="Hipervnculo"/>
+            <w:b/>
+            <w:bCs/>
+          </w:rPr>
+          <w:t>https://github.com/Marigi84/TP-II-JavaEstructurada-ProgramacionII/blob/master/a%C3%B1oBisiesto/src/a%C3%B1obisiesto/A%C3%B1oBisiesto.java</w:t>
+        </w:r>
+      </w:hyperlink>
+      <w:r>
+        <w:rPr>
+          <w:b/>
+          <w:bCs/>
+        </w:rPr>
+        <w:tab/>
+      </w:r>
+    </w:p>
+    <w:p>
+      <w:pPr>
+        <w:rPr>
+          <w:b/>
+          <w:bCs/>
+        </w:rPr>
+      </w:pPr>
     </w:p>
     <w:p>
       <w:pPr>
@@ -247,6 +272,7 @@
         <w:rPr>
           <w:b/>
           <w:bCs/>
+          <w:noProof/>
         </w:rPr>
         <w:drawing>
           <wp:inline distT="0" distB="0" distL="0" distR="0" wp14:anchorId="024F2967" wp14:editId="4148A32C">
@@ -264,7 +290,7 @@
                     <pic:cNvPicPr/>
                   </pic:nvPicPr>
                   <pic:blipFill>
-                    <a:blip r:embed="rId9"/>
+                    <a:blip r:embed="rId10"/>
                     <a:stretch>
                       <a:fillRect/>
                     </a:stretch>
@@ -315,6 +341,23 @@
         </w:rPr>
         <w:t xml:space="preserve">: </w:t>
       </w:r>
+      <w:hyperlink r:id="rId11" w:history="1">
+        <w:r>
+          <w:rPr>
+            <w:rStyle w:val="Hipervnculo"/>
+            <w:b/>
+            <w:bCs/>
+          </w:rPr>
+          <w:t>https://github.com/Marigi84/TP-II-JavaEstructurada-ProgramacionII/blob/master/Mayor/src/mayor/Mayor.java</w:t>
+        </w:r>
+      </w:hyperlink>
+      <w:r>
+        <w:rPr>
+          <w:b/>
+          <w:bCs/>
+        </w:rPr>
+        <w:tab/>
+      </w:r>
     </w:p>
     <w:p>
       <w:pPr>
@@ -432,7 +475,6 @@
           <w:sz w:val="28"/>
           <w:szCs w:val="28"/>
         </w:rPr>
-        <w:lastRenderedPageBreak/>
         <w:t>3. Clasificación de Edad.</w:t>
       </w:r>
     </w:p>
@@ -449,6 +491,7 @@
         <w:rPr>
           <w:b/>
           <w:bCs/>
+          <w:noProof/>
           <w:sz w:val="28"/>
           <w:szCs w:val="28"/>
         </w:rPr>
@@ -468,7 +511,7 @@
                     <pic:cNvPicPr/>
                   </pic:nvPicPr>
                   <pic:blipFill>
-                    <a:blip r:embed="rId10"/>
+                    <a:blip r:embed="rId12"/>
                     <a:stretch>
                       <a:fillRect/>
                     </a:stretch>
@@ -519,15 +562,29 @@
         </w:rPr>
         <w:t xml:space="preserve">: </w:t>
       </w:r>
+      <w:hyperlink r:id="rId13" w:history="1">
+        <w:r>
+          <w:rPr>
+            <w:rStyle w:val="Hipervnculo"/>
+            <w:b/>
+            <w:bCs/>
+          </w:rPr>
+          <w:t>https://github.com/Marigi84/TP-II-JavaEstructurada-ProgramacionII/blob/master/ClasificarEdad/src/clasificaredad/ClasificarEdad.java</w:t>
+        </w:r>
+      </w:hyperlink>
+      <w:r>
+        <w:rPr>
+          <w:b/>
+          <w:bCs/>
+        </w:rPr>
+        <w:tab/>
+      </w:r>
     </w:p>
     <w:p/>
     <w:p/>
     <w:p/>
     <w:p/>
     <w:p/>
-    <w:p/>
-    <w:p/>
-    <w:p/>
     <w:p>
       <w:r>
         <w:lastRenderedPageBreak/>
@@ -536,10 +593,13 @@
     </w:p>
     <w:p>
       <w:r>
+        <w:rPr>
+          <w:noProof/>
+        </w:rPr>
         <w:drawing>
-          <wp:inline distT="0" distB="0" distL="0" distR="0" wp14:anchorId="6C117248" wp14:editId="31D2BD0D">
-            <wp:extent cx="5731510" cy="6648450"/>
-            <wp:effectExtent l="0" t="0" r="2540" b="0"/>
+          <wp:inline distT="0" distB="0" distL="0" distR="0" wp14:anchorId="6C117248" wp14:editId="4D9D1262">
+            <wp:extent cx="5294667" cy="6141720"/>
+            <wp:effectExtent l="0" t="0" r="1270" b="0"/>
             <wp:docPr id="321073479" name="Imagen 1"/>
             <wp:cNvGraphicFramePr>
               <a:graphicFrameLocks xmlns:a="http://schemas.openxmlformats.org/drawingml/2006/main" noChangeAspect="1"/>
@@ -552,7 +612,7 @@
                     <pic:cNvPicPr/>
                   </pic:nvPicPr>
                   <pic:blipFill>
-                    <a:blip r:embed="rId11"/>
+                    <a:blip r:embed="rId14"/>
                     <a:stretch>
                       <a:fillRect/>
                     </a:stretch>
@@ -560,7 +620,7 @@
                   <pic:spPr>
                     <a:xfrm>
                       <a:off x="0" y="0"/>
-                      <a:ext cx="5731510" cy="6648450"/>
+                      <a:ext cx="5299440" cy="6147257"/>
                     </a:xfrm>
                     <a:prstGeom prst="rect">
                       <a:avLst/>
@@ -575,6 +635,9 @@
     </w:p>
     <w:p>
       <w:r>
+        <w:rPr>
+          <w:noProof/>
+        </w:rPr>
         <w:drawing>
           <wp:inline distT="0" distB="0" distL="0" distR="0" wp14:anchorId="2E2BEF33" wp14:editId="3792ACA7">
             <wp:extent cx="3848100" cy="1308745"/>
@@ -591,7 +654,7 @@
                     <pic:cNvPicPr/>
                   </pic:nvPicPr>
                   <pic:blipFill>
-                    <a:blip r:embed="rId12"/>
+                    <a:blip r:embed="rId15"/>
                     <a:stretch>
                       <a:fillRect/>
                     </a:stretch>
@@ -642,6 +705,23 @@
         </w:rPr>
         <w:t xml:space="preserve">: </w:t>
       </w:r>
+      <w:hyperlink r:id="rId16" w:history="1">
+        <w:r>
+          <w:rPr>
+            <w:rStyle w:val="Hipervnculo"/>
+            <w:b/>
+            <w:bCs/>
+          </w:rPr>
+          <w:t>https://github.com/Marigi84/TP-II-JavaEstructurada-ProgramacionII/blob/master/CalculadoraDescuento/src/calculadoradescuento/CalculadoraDescuento.java</w:t>
+        </w:r>
+      </w:hyperlink>
+      <w:r>
+        <w:rPr>
+          <w:b/>
+          <w:bCs/>
+        </w:rPr>
+        <w:tab/>
+      </w:r>
     </w:p>
     <w:p>
       <w:r>
@@ -651,6 +731,9 @@
     </w:p>
     <w:p>
       <w:r>
+        <w:rPr>
+          <w:noProof/>
+        </w:rPr>
         <w:drawing>
           <wp:inline distT="0" distB="0" distL="0" distR="0" wp14:anchorId="27CC92DB" wp14:editId="02B9DA73">
             <wp:extent cx="5731510" cy="6043930"/>
@@ -667,7 +750,7 @@
                     <pic:cNvPicPr/>
                   </pic:nvPicPr>
                   <pic:blipFill>
-                    <a:blip r:embed="rId13"/>
+                    <a:blip r:embed="rId17"/>
                     <a:stretch>
                       <a:fillRect/>
                     </a:stretch>
@@ -718,6 +801,23 @@
         </w:rPr>
         <w:t xml:space="preserve">: </w:t>
       </w:r>
+      <w:hyperlink r:id="rId18" w:history="1">
+        <w:r>
+          <w:rPr>
+            <w:rStyle w:val="Hipervnculo"/>
+            <w:b/>
+            <w:bCs/>
+          </w:rPr>
+          <w:t>https://github.com/Marigi84/TP-II-JavaEstructurada-ProgramacionII/blob/master/SumaPares/src/sumapares/SumaPares.java</w:t>
+        </w:r>
+      </w:hyperlink>
+      <w:r>
+        <w:rPr>
+          <w:b/>
+          <w:bCs/>
+        </w:rPr>
+        <w:t xml:space="preserve"> </w:t>
+      </w:r>
     </w:p>
     <w:p/>
     <w:p/>
@@ -741,6 +841,9 @@
     </w:p>
     <w:p>
       <w:r>
+        <w:rPr>
+          <w:noProof/>
+        </w:rPr>
         <w:drawing>
           <wp:inline distT="0" distB="0" distL="0" distR="0" wp14:anchorId="287D2AD6" wp14:editId="1DA267A6">
             <wp:extent cx="5731510" cy="5215255"/>
@@ -757,7 +860,7 @@
                     <pic:cNvPicPr/>
                   </pic:nvPicPr>
                   <pic:blipFill>
-                    <a:blip r:embed="rId14"/>
+                    <a:blip r:embed="rId19"/>
                     <a:stretch>
                       <a:fillRect/>
                     </a:stretch>
@@ -780,10 +883,13 @@
     </w:p>
     <w:p>
       <w:r>
+        <w:rPr>
+          <w:noProof/>
+        </w:rPr>
         <w:drawing>
-          <wp:inline distT="0" distB="0" distL="0" distR="0" wp14:anchorId="71F4E906" wp14:editId="76FEDC9E">
-            <wp:extent cx="2323291" cy="2453640"/>
-            <wp:effectExtent l="0" t="0" r="1270" b="3810"/>
+          <wp:inline distT="0" distB="0" distL="0" distR="0" wp14:anchorId="71F4E906" wp14:editId="76D87F37">
+            <wp:extent cx="2057400" cy="2172832"/>
+            <wp:effectExtent l="0" t="0" r="0" b="0"/>
             <wp:docPr id="101232129" name="Imagen 1"/>
             <wp:cNvGraphicFramePr>
               <a:graphicFrameLocks xmlns:a="http://schemas.openxmlformats.org/drawingml/2006/main" noChangeAspect="1"/>
@@ -796,7 +902,7 @@
                     <pic:cNvPicPr/>
                   </pic:nvPicPr>
                   <pic:blipFill>
-                    <a:blip r:embed="rId15"/>
+                    <a:blip r:embed="rId20"/>
                     <a:stretch>
                       <a:fillRect/>
                     </a:stretch>
@@ -804,7 +910,7 @@
                   <pic:spPr>
                     <a:xfrm>
                       <a:off x="0" y="0"/>
-                      <a:ext cx="2325662" cy="2456145"/>
+                      <a:ext cx="2062442" cy="2178157"/>
                     </a:xfrm>
                     <a:prstGeom prst="rect">
                       <a:avLst/>
@@ -847,14 +953,30 @@
         </w:rPr>
         <w:t>:</w:t>
       </w:r>
-    </w:p>
-    <w:p>
-      <w:pPr>
-        <w:rPr>
-          <w:b/>
-          <w:bCs/>
-        </w:rPr>
-      </w:pPr>
+      <w:r>
+        <w:rPr>
+          <w:b/>
+          <w:bCs/>
+        </w:rPr>
+        <w:t xml:space="preserve"> </w:t>
+      </w:r>
+      <w:hyperlink r:id="rId21" w:history="1">
+        <w:r>
+          <w:rPr>
+            <w:rStyle w:val="Hipervnculo"/>
+            <w:b/>
+            <w:bCs/>
+          </w:rPr>
+          <w:t>https://github.com/Marigi84/TP-II-JavaEstructurada-ProgramacionII/blob/master/ContadorNumeros/src/contadornumeros/ContadorNumeros.java</w:t>
+        </w:r>
+      </w:hyperlink>
+      <w:r>
+        <w:rPr>
+          <w:b/>
+          <w:bCs/>
+        </w:rPr>
+        <w:t xml:space="preserve"> </w:t>
+      </w:r>
     </w:p>
     <w:p>
       <w:pPr>
@@ -874,6 +996,9 @@
     </w:p>
     <w:p>
       <w:r>
+        <w:rPr>
+          <w:noProof/>
+        </w:rPr>
         <w:drawing>
           <wp:inline distT="0" distB="0" distL="0" distR="0" wp14:anchorId="4ED68083" wp14:editId="08DF2F3D">
             <wp:extent cx="5731510" cy="4733925"/>
@@ -890,7 +1015,7 @@
                     <pic:cNvPicPr/>
                   </pic:nvPicPr>
                   <pic:blipFill>
-                    <a:blip r:embed="rId16"/>
+                    <a:blip r:embed="rId22"/>
                     <a:stretch>
                       <a:fillRect/>
                     </a:stretch>
@@ -941,14 +1066,30 @@
         </w:rPr>
         <w:t>:</w:t>
       </w:r>
-    </w:p>
-    <w:p>
-      <w:pPr>
-        <w:rPr>
-          <w:b/>
-          <w:bCs/>
-        </w:rPr>
-      </w:pPr>
+      <w:r>
+        <w:rPr>
+          <w:b/>
+          <w:bCs/>
+        </w:rPr>
+        <w:t xml:space="preserve"> </w:t>
+      </w:r>
+      <w:hyperlink r:id="rId23" w:history="1">
+        <w:r>
+          <w:rPr>
+            <w:rStyle w:val="Hipervnculo"/>
+            <w:b/>
+            <w:bCs/>
+          </w:rPr>
+          <w:t>https://github.com/Marigi84/TP-II-JavaEstructurada-ProgramacionII/blob/master/ValidacionNota/src/validacionnota/ValidacionNota.java</w:t>
+        </w:r>
+      </w:hyperlink>
+      <w:r>
+        <w:rPr>
+          <w:b/>
+          <w:bCs/>
+        </w:rPr>
+        <w:t xml:space="preserve"> </w:t>
+      </w:r>
     </w:p>
     <w:p>
       <w:pPr>
@@ -1040,6 +1181,9 @@
     </w:p>
     <w:p>
       <w:r>
+        <w:rPr>
+          <w:noProof/>
+        </w:rPr>
         <w:drawing>
           <wp:inline distT="0" distB="0" distL="0" distR="0" wp14:anchorId="656F83B2" wp14:editId="7816EE6B">
             <wp:extent cx="5731510" cy="4326890"/>
@@ -1056,7 +1200,7 @@
                     <pic:cNvPicPr/>
                   </pic:nvPicPr>
                   <pic:blipFill>
-                    <a:blip r:embed="rId17"/>
+                    <a:blip r:embed="rId24"/>
                     <a:stretch>
                       <a:fillRect/>
                     </a:stretch>
@@ -1079,6 +1223,9 @@
     </w:p>
     <w:p>
       <w:r>
+        <w:rPr>
+          <w:noProof/>
+        </w:rPr>
         <w:drawing>
           <wp:inline distT="0" distB="0" distL="0" distR="0" wp14:anchorId="707398FC" wp14:editId="11C6D53F">
             <wp:extent cx="5135880" cy="1053806"/>
@@ -1095,7 +1242,7 @@
                     <pic:cNvPicPr/>
                   </pic:nvPicPr>
                   <pic:blipFill>
-                    <a:blip r:embed="rId18"/>
+                    <a:blip r:embed="rId25"/>
                     <a:stretch>
                       <a:fillRect/>
                     </a:stretch>
@@ -1146,96 +1293,108 @@
         </w:rPr>
         <w:t>:</w:t>
       </w:r>
-    </w:p>
-    <w:p>
-      <w:pPr>
-        <w:rPr>
-          <w:b/>
-          <w:bCs/>
-        </w:rPr>
-      </w:pPr>
-    </w:p>
-    <w:p>
-      <w:pPr>
-        <w:rPr>
-          <w:b/>
-          <w:bCs/>
-        </w:rPr>
-      </w:pPr>
-    </w:p>
-    <w:p>
-      <w:pPr>
-        <w:rPr>
-          <w:b/>
-          <w:bCs/>
-        </w:rPr>
-      </w:pPr>
-    </w:p>
-    <w:p>
-      <w:pPr>
-        <w:rPr>
-          <w:b/>
-          <w:bCs/>
-        </w:rPr>
-      </w:pPr>
-    </w:p>
-    <w:p>
-      <w:pPr>
-        <w:rPr>
-          <w:b/>
-          <w:bCs/>
-        </w:rPr>
-      </w:pPr>
-    </w:p>
-    <w:p>
-      <w:pPr>
-        <w:rPr>
-          <w:b/>
-          <w:bCs/>
-        </w:rPr>
-      </w:pPr>
-    </w:p>
-    <w:p>
-      <w:pPr>
-        <w:rPr>
-          <w:b/>
-          <w:bCs/>
-        </w:rPr>
-      </w:pPr>
-    </w:p>
-    <w:p>
-      <w:pPr>
-        <w:rPr>
-          <w:b/>
-          <w:bCs/>
-        </w:rPr>
-      </w:pPr>
-    </w:p>
-    <w:p>
-      <w:pPr>
-        <w:rPr>
-          <w:b/>
-          <w:bCs/>
-        </w:rPr>
-      </w:pPr>
-    </w:p>
-    <w:p>
-      <w:pPr>
-        <w:rPr>
-          <w:b/>
-          <w:bCs/>
-        </w:rPr>
-      </w:pPr>
-      <w:r>
-        <w:rPr>
-          <w:b/>
-          <w:bCs/>
-        </w:rPr>
+      <w:r>
+        <w:rPr>
+          <w:b/>
+          <w:bCs/>
+        </w:rPr>
+        <w:t xml:space="preserve"> </w:t>
+      </w:r>
+      <w:hyperlink r:id="rId26" w:history="1">
+        <w:r>
+          <w:rPr>
+            <w:rStyle w:val="Hipervnculo"/>
+            <w:b/>
+            <w:bCs/>
+          </w:rPr>
+          <w:t>https://github.com/Marigi84/TP-II-JavaEstructurada-ProgramacionII/blob/master/CalculadoraPrecio/src/calculadoraprecio/CalculadoraPrecio.java</w:t>
+        </w:r>
+      </w:hyperlink>
+      <w:r>
+        <w:rPr>
+          <w:b/>
+          <w:bCs/>
+        </w:rPr>
+        <w:t xml:space="preserve"> </w:t>
+      </w:r>
+    </w:p>
+    <w:p>
+      <w:pPr>
+        <w:rPr>
+          <w:b/>
+          <w:bCs/>
+        </w:rPr>
+      </w:pPr>
+    </w:p>
+    <w:p>
+      <w:pPr>
+        <w:rPr>
+          <w:b/>
+          <w:bCs/>
+        </w:rPr>
+      </w:pPr>
+    </w:p>
+    <w:p>
+      <w:pPr>
+        <w:rPr>
+          <w:b/>
+          <w:bCs/>
+        </w:rPr>
+      </w:pPr>
+    </w:p>
+    <w:p>
+      <w:pPr>
+        <w:rPr>
+          <w:b/>
+          <w:bCs/>
+        </w:rPr>
+      </w:pPr>
+    </w:p>
+    <w:p>
+      <w:pPr>
+        <w:rPr>
+          <w:b/>
+          <w:bCs/>
+        </w:rPr>
+      </w:pPr>
+    </w:p>
+    <w:p>
+      <w:pPr>
+        <w:rPr>
+          <w:b/>
+          <w:bCs/>
+        </w:rPr>
+      </w:pPr>
+    </w:p>
+    <w:p>
+      <w:pPr>
+        <w:rPr>
+          <w:b/>
+          <w:bCs/>
+        </w:rPr>
+      </w:pPr>
+    </w:p>
+    <w:p>
+      <w:pPr>
+        <w:rPr>
+          <w:b/>
+          <w:bCs/>
+        </w:rPr>
+      </w:pPr>
+      <w:r>
+        <w:rPr>
+          <w:b/>
+          <w:bCs/>
+        </w:rPr>
+        <w:lastRenderedPageBreak/>
         <w:t>9. Composición de funciones para calcular costo de envío y total de compra.</w:t>
       </w:r>
     </w:p>
     <w:p>
       <w:r>
+        <w:rPr>
+          <w:noProof/>
+        </w:rPr>
         <w:drawing>
           <wp:inline distT="0" distB="0" distL="0" distR="0" wp14:anchorId="49D6ECC2" wp14:editId="6545744B">
             <wp:extent cx="5731510" cy="3152140"/>
@@ -1252,7 +1411,7 @@
                     <pic:cNvPicPr/>
                   </pic:nvPicPr>
                   <pic:blipFill>
-                    <a:blip r:embed="rId19"/>
+                    <a:blip r:embed="rId27"/>
                     <a:stretch>
                       <a:fillRect/>
                     </a:stretch>
@@ -1275,6 +1434,9 @@
     </w:p>
     <w:p>
       <w:r>
+        <w:rPr>
+          <w:noProof/>
+        </w:rPr>
         <w:drawing>
           <wp:inline distT="0" distB="0" distL="0" distR="0" wp14:anchorId="7D666B62" wp14:editId="453FF9AA">
             <wp:extent cx="5731510" cy="2443480"/>
@@ -1291,7 +1453,7 @@
                     <pic:cNvPicPr/>
                   </pic:nvPicPr>
                   <pic:blipFill>
-                    <a:blip r:embed="rId20"/>
+                    <a:blip r:embed="rId28"/>
                     <a:stretch>
                       <a:fillRect/>
                     </a:stretch>
@@ -1314,6 +1476,9 @@
     </w:p>
     <w:p>
       <w:r>
+        <w:rPr>
+          <w:noProof/>
+        </w:rPr>
         <w:drawing>
           <wp:inline distT="0" distB="0" distL="0" distR="0" wp14:anchorId="57815E4A" wp14:editId="5C9EC064">
             <wp:extent cx="5731510" cy="936625"/>
@@ -1330,7 +1495,7 @@
                     <pic:cNvPicPr/>
                   </pic:nvPicPr>
                   <pic:blipFill>
-                    <a:blip r:embed="rId21"/>
+                    <a:blip r:embed="rId29"/>
                     <a:stretch>
                       <a:fillRect/>
                     </a:stretch>
@@ -1382,17 +1547,42 @@
         </w:rPr>
         <w:t>:</w:t>
       </w:r>
+      <w:r>
+        <w:t xml:space="preserve"> </w:t>
+      </w:r>
+      <w:hyperlink r:id="rId30" w:history="1">
+        <w:r>
+          <w:rPr>
+            <w:rStyle w:val="Hipervnculo"/>
+            <w:b/>
+            <w:bCs/>
+          </w:rPr>
+          <w:t>https://github.com/Marigi84/TP-II-JavaEstructurada-ProgramacionII/blob/master/CalculadoraEnvio/src/calculadoraenvio/CalculadoraEnvio.java</w:t>
+        </w:r>
+      </w:hyperlink>
+      <w:r>
+        <w:rPr>
+          <w:b/>
+          <w:bCs/>
+        </w:rPr>
+        <w:t xml:space="preserve"> </w:t>
+      </w:r>
     </w:p>
     <w:p/>
-    <w:p/>
     <w:p>
       <w:r>
         <w:lastRenderedPageBreak/>
-        <w:t>10. Actualización de stock a partir de venta y recepción de productos.</w:t>
-      </w:r>
-    </w:p>
-    <w:p>
-      <w:r>
+        <w:t>1</w:t>
+      </w:r>
+      <w:r>
+        <w:t>0. Actualización de stock a partir de venta y recepción de productos.</w:t>
+      </w:r>
+    </w:p>
+    <w:p>
+      <w:r>
+        <w:rPr>
+          <w:noProof/>
+        </w:rPr>
         <w:drawing>
           <wp:inline distT="0" distB="0" distL="0" distR="0" wp14:anchorId="5ED9A323" wp14:editId="19AE913D">
             <wp:extent cx="5731510" cy="3938270"/>
@@ -1409,7 +1599,7 @@
                     <pic:cNvPicPr/>
                   </pic:nvPicPr>
                   <pic:blipFill>
-                    <a:blip r:embed="rId22"/>
+                    <a:blip r:embed="rId31"/>
                     <a:stretch>
                       <a:fillRect/>
                     </a:stretch>
@@ -1432,6 +1622,9 @@
     </w:p>
     <w:p>
       <w:r>
+        <w:rPr>
+          <w:noProof/>
+        </w:rPr>
         <w:drawing>
           <wp:inline distT="0" distB="0" distL="0" distR="0" wp14:anchorId="43F81877" wp14:editId="0A42DC13">
             <wp:extent cx="5731510" cy="1166495"/>
@@ -1448,7 +1641,7 @@
                     <pic:cNvPicPr/>
                   </pic:nvPicPr>
                   <pic:blipFill>
-                    <a:blip r:embed="rId23"/>
+                    <a:blip r:embed="rId32"/>
                     <a:stretch>
                       <a:fillRect/>
                     </a:stretch>
@@ -1499,6 +1692,26 @@
         </w:rPr>
         <w:t>:</w:t>
       </w:r>
+      <w:r>
+        <w:t xml:space="preserve"> </w:t>
+      </w:r>
+      <w:hyperlink r:id="rId33" w:history="1">
+        <w:r>
+          <w:rPr>
+            <w:rStyle w:val="Hipervnculo"/>
+            <w:b/>
+            <w:bCs/>
+          </w:rPr>
+          <w:t>https://github.com/Marigi84/TP-II-JavaEstructurada-ProgramacionII/blob/master/GestionStock/src/gestionstock/GestionStock.java</w:t>
+        </w:r>
+      </w:hyperlink>
+      <w:r>
+        <w:rPr>
+          <w:b/>
+          <w:bCs/>
+        </w:rPr>
+        <w:t xml:space="preserve"> </w:t>
+      </w:r>
     </w:p>
     <w:p/>
     <w:p/>
@@ -1508,7 +1721,6 @@
     <w:p/>
     <w:p/>
     <w:p/>
-    <w:p/>
     <w:p>
       <w:r>
         <w:lastRenderedPageBreak/>
@@ -1517,6 +1729,9 @@
     </w:p>
     <w:p>
       <w:r>
+        <w:rPr>
+          <w:noProof/>
+        </w:rPr>
         <w:drawing>
           <wp:inline distT="0" distB="0" distL="0" distR="0" wp14:anchorId="0CC5B260" wp14:editId="20DF48E2">
             <wp:extent cx="5731510" cy="4777740"/>
@@ -1533,7 +1748,7 @@
                     <pic:cNvPicPr/>
                   </pic:nvPicPr>
                   <pic:blipFill>
-                    <a:blip r:embed="rId24"/>
+                    <a:blip r:embed="rId34"/>
                     <a:stretch>
                       <a:fillRect/>
                     </a:stretch>
@@ -1556,6 +1771,9 @@
     </w:p>
     <w:p>
       <w:r>
+        <w:rPr>
+          <w:noProof/>
+        </w:rPr>
         <w:drawing>
           <wp:inline distT="0" distB="0" distL="0" distR="0" wp14:anchorId="67919AEE" wp14:editId="44508552">
             <wp:extent cx="5731510" cy="866775"/>
@@ -1572,7 +1790,7 @@
                     <pic:cNvPicPr/>
                   </pic:nvPicPr>
                   <pic:blipFill>
-                    <a:blip r:embed="rId25"/>
+                    <a:blip r:embed="rId35"/>
                     <a:stretch>
                       <a:fillRect/>
                     </a:stretch>
@@ -1623,6 +1841,30 @@
         </w:rPr>
         <w:t>:</w:t>
       </w:r>
+      <w:r>
+        <w:rPr>
+          <w:b/>
+          <w:bCs/>
+        </w:rPr>
+        <w:t xml:space="preserve"> </w:t>
+      </w:r>
+      <w:hyperlink r:id="rId36" w:history="1">
+        <w:r>
+          <w:rPr>
+            <w:rStyle w:val="Hipervnculo"/>
+            <w:b/>
+            <w:bCs/>
+          </w:rPr>
+          <w:t>https://github.com/Marigi84/TP-II-JavaEstructurada-ProgramacionII/blob/master/VariableGlobal/src/variableglobal/VariableGlobal.java</w:t>
+        </w:r>
+      </w:hyperlink>
+      <w:r>
+        <w:rPr>
+          <w:b/>
+          <w:bCs/>
+        </w:rPr>
+        <w:tab/>
+      </w:r>
     </w:p>
     <w:p/>
     <w:p/>
@@ -1630,7 +1872,6 @@
     <w:p/>
     <w:p/>
     <w:p/>
-    <w:p/>
     <w:p>
       <w:r>
         <w:lastRenderedPageBreak/>
@@ -1639,6 +1880,9 @@
     </w:p>
     <w:p>
       <w:r>
+        <w:rPr>
+          <w:noProof/>
+        </w:rPr>
         <w:drawing>
           <wp:inline distT="0" distB="0" distL="0" distR="0" wp14:anchorId="229FC0BF" wp14:editId="5DE527BD">
             <wp:extent cx="5731510" cy="2998470"/>
@@ -1655,7 +1899,7 @@
                     <pic:cNvPicPr/>
                   </pic:nvPicPr>
                   <pic:blipFill>
-                    <a:blip r:embed="rId26"/>
+                    <a:blip r:embed="rId37"/>
                     <a:stretch>
                       <a:fillRect/>
                     </a:stretch>
@@ -1678,6 +1922,9 @@
     </w:p>
     <w:p>
       <w:r>
+        <w:rPr>
+          <w:noProof/>
+        </w:rPr>
         <w:drawing>
           <wp:inline distT="0" distB="0" distL="0" distR="0" wp14:anchorId="0F621D05" wp14:editId="41FFFB78">
             <wp:extent cx="4439270" cy="3105583"/>
@@ -1694,7 +1941,7 @@
                     <pic:cNvPicPr/>
                   </pic:nvPicPr>
                   <pic:blipFill>
-                    <a:blip r:embed="rId27"/>
+                    <a:blip r:embed="rId38"/>
                     <a:stretch>
                       <a:fillRect/>
                     </a:stretch>
@@ -1745,13 +1992,35 @@
         </w:rPr>
         <w:t>:</w:t>
       </w:r>
+      <w:r>
+        <w:rPr>
+          <w:b/>
+          <w:bCs/>
+        </w:rPr>
+        <w:t xml:space="preserve"> </w:t>
+      </w:r>
+      <w:hyperlink r:id="rId39" w:history="1">
+        <w:r>
+          <w:rPr>
+            <w:rStyle w:val="Hipervnculo"/>
+            <w:b/>
+            <w:bCs/>
+          </w:rPr>
+          <w:t>https://github.com/Marigi84/TP-II-JavaEstructurada-ProgramacionII/blob/master/ModificarPrecios/src/modificarprecios/ModificarPrecios.java</w:t>
+        </w:r>
+      </w:hyperlink>
+      <w:r>
+        <w:rPr>
+          <w:b/>
+          <w:bCs/>
+        </w:rPr>
+        <w:t xml:space="preserve"> </w:t>
+      </w:r>
     </w:p>
     <w:p/>
     <w:p/>
     <w:p/>
     <w:p/>
-    <w:p/>
-    <w:p/>
     <w:p>
       <w:r>
         <w:lastRenderedPageBreak/>
@@ -1768,6 +2037,9 @@
     </w:p>
     <w:p>
       <w:r>
+        <w:rPr>
+          <w:noProof/>
+        </w:rPr>
         <w:drawing>
           <wp:inline distT="0" distB="0" distL="0" distR="0" wp14:anchorId="3F620DC4" wp14:editId="78C24AB5">
             <wp:extent cx="5731510" cy="3391535"/>
@@ -1784,7 +2056,7 @@
                     <pic:cNvPicPr/>
                   </pic:nvPicPr>
                   <pic:blipFill>
-                    <a:blip r:embed="rId28"/>
+                    <a:blip r:embed="rId40"/>
                     <a:stretch>
                       <a:fillRect/>
                     </a:stretch>
@@ -1807,6 +2079,9 @@
     </w:p>
     <w:p>
       <w:r>
+        <w:rPr>
+          <w:noProof/>
+        </w:rPr>
         <w:drawing>
           <wp:inline distT="0" distB="0" distL="0" distR="0" wp14:anchorId="4421F6E7" wp14:editId="552B6192">
             <wp:extent cx="3230880" cy="2703858"/>
@@ -1823,7 +2098,7 @@
                     <pic:cNvPicPr/>
                   </pic:nvPicPr>
                   <pic:blipFill>
-                    <a:blip r:embed="rId29"/>
+                    <a:blip r:embed="rId41"/>
                     <a:stretch>
                       <a:fillRect/>
                     </a:stretch>
@@ -1874,10 +2149,34 @@
         </w:rPr>
         <w:t>:</w:t>
       </w:r>
+      <w:r>
+        <w:rPr>
+          <w:b/>
+          <w:bCs/>
+        </w:rPr>
+        <w:t xml:space="preserve"> </w:t>
+      </w:r>
+      <w:hyperlink r:id="rId42" w:history="1">
+        <w:r>
+          <w:rPr>
+            <w:rStyle w:val="Hipervnculo"/>
+            <w:b/>
+            <w:bCs/>
+          </w:rPr>
+          <w:t>https://github.com/Marigi84/TP-II-JavaEstructurada-ProgramacionII/blob/master/PreciosRecursivos/src/preciosrecursivos/PreciosRecursivos.java</w:t>
+        </w:r>
+      </w:hyperlink>
+      <w:r>
+        <w:rPr>
+          <w:b/>
+          <w:bCs/>
+        </w:rPr>
+        <w:t xml:space="preserve"> </w:t>
+      </w:r>
     </w:p>
     <w:p/>
     <w:sectPr>
-      <w:headerReference w:type="default" r:id="rId30"/>
+      <w:headerReference w:type="default" r:id="rId43"/>
       <w:pgSz w:w="11906" w:h="16838"/>
       <w:pgMar w:top="1440" w:right="1440" w:bottom="1440" w:left="1440" w:header="708" w:footer="708" w:gutter="0"/>
       <w:cols w:space="708"/>
@@ -2727,6 +3026,7 @@
   <w:style w:type="character" w:default="1" w:styleId="Fuentedeprrafopredeter">
     <w:name w:val="Default Paragraph Font"/>
     <w:uiPriority w:val="1"/>
+    <w:semiHidden/>
     <w:unhideWhenUsed/>
   </w:style>
   <w:style w:type="table" w:default="1" w:styleId="Tablanormal">
@@ -3083,6 +3383,29 @@
     <w:link w:val="Piedepgina"/>
     <w:uiPriority w:val="99"/>
     <w:rsid w:val="00E8641E"/>
+  </w:style>
+  <w:style w:type="character" w:styleId="Hipervnculo">
+    <w:name w:val="Hyperlink"/>
+    <w:basedOn w:val="Fuentedeprrafopredeter"/>
+    <w:uiPriority w:val="99"/>
+    <w:unhideWhenUsed/>
+    <w:rsid w:val="00D32D09"/>
+    <w:rPr>
+      <w:color w:val="467886" w:themeColor="hyperlink"/>
+      <w:u w:val="single"/>
+    </w:rPr>
+  </w:style>
+  <w:style w:type="character" w:styleId="Mencinsinresolver">
+    <w:name w:val="Unresolved Mention"/>
+    <w:basedOn w:val="Fuentedeprrafopredeter"/>
+    <w:uiPriority w:val="99"/>
+    <w:semiHidden/>
+    <w:unhideWhenUsed/>
+    <w:rsid w:val="00D32D09"/>
+    <w:rPr>
+      <w:color w:val="605E5C"/>
+      <w:shd w:val="clear" w:color="auto" w:fill="E1DFDD"/>
+    </w:rPr>
   </w:style>
 </w:styles>
 </file>
@@ -3200,6 +3523,8 @@
     <w:rsidRoot w:val="00E76BAB"/>
     <w:rsid w:val="00062B11"/>
     <w:rsid w:val="0053082D"/>
+    <w:rsid w:val="00563AF0"/>
+    <w:rsid w:val="0061270C"/>
     <w:rsid w:val="007D7FD0"/>
     <w:rsid w:val="00C4651A"/>
     <w:rsid w:val="00E76BAB"/>

</xml_diff>